<commit_message>
added my bit to report and gif
</commit_message>
<xml_diff>
--- a/Reports and theory/SS EK Report 20180315.docx
+++ b/Reports and theory/SS EK Report 20180315.docx
@@ -107,7 +107,27 @@
           <w:szCs w:val="24"/>
           <w:lang w:val="en-GB"/>
         </w:rPr>
-        <w:t>There are some tweaks we can still experiment with as we used the data for 100 unique outputs (whereas we have data for 4000 unique outputs) and we still haven’t merged the train and test tfrecords files.</w:t>
+        <w:t xml:space="preserve">There are some tweaks we can still experiment with as we used the data for 100 unique outputs (whereas we have data for 4000 unique outputs) and we still haven’t merged the train and test </w:t>
+      </w:r>
+      <w:proofErr w:type="spellStart"/>
+      <w:r>
+        <w:rPr>
+          <w:rFonts w:ascii="Times New Roman" w:hAnsi="Times New Roman" w:cs="Times New Roman"/>
+          <w:sz w:val="24"/>
+          <w:szCs w:val="24"/>
+          <w:lang w:val="en-GB"/>
+        </w:rPr>
+        <w:t>tfrecords</w:t>
+      </w:r>
+      <w:proofErr w:type="spellEnd"/>
+      <w:r>
+        <w:rPr>
+          <w:rFonts w:ascii="Times New Roman" w:hAnsi="Times New Roman" w:cs="Times New Roman"/>
+          <w:sz w:val="24"/>
+          <w:szCs w:val="24"/>
+          <w:lang w:val="en-GB"/>
+        </w:rPr>
+        <w:t xml:space="preserve"> files.</w:t>
       </w:r>
     </w:p>
     <w:p>
@@ -119,6 +139,7 @@
           <w:lang w:val="en-GB"/>
         </w:rPr>
       </w:pPr>
+      <w:proofErr w:type="gramStart"/>
       <w:r>
         <w:rPr>
           <w:rFonts w:ascii="Times New Roman" w:hAnsi="Times New Roman" w:cs="Times New Roman"/>
@@ -126,7 +147,37 @@
           <w:szCs w:val="24"/>
           <w:lang w:val="en-GB"/>
         </w:rPr>
-        <w:t>Also we are currently updating the generator twice for everytime the discriminator is updated. The generator also has a learning rate of 10</w:t>
+        <w:t>Also</w:t>
+      </w:r>
+      <w:proofErr w:type="gramEnd"/>
+      <w:r>
+        <w:rPr>
+          <w:rFonts w:ascii="Times New Roman" w:hAnsi="Times New Roman" w:cs="Times New Roman"/>
+          <w:sz w:val="24"/>
+          <w:szCs w:val="24"/>
+          <w:lang w:val="en-GB"/>
+        </w:rPr>
+        <w:t xml:space="preserve"> we are currently updating the generator twice for </w:t>
+      </w:r>
+      <w:proofErr w:type="spellStart"/>
+      <w:r>
+        <w:rPr>
+          <w:rFonts w:ascii="Times New Roman" w:hAnsi="Times New Roman" w:cs="Times New Roman"/>
+          <w:sz w:val="24"/>
+          <w:szCs w:val="24"/>
+          <w:lang w:val="en-GB"/>
+        </w:rPr>
+        <w:t>everytime</w:t>
+      </w:r>
+      <w:proofErr w:type="spellEnd"/>
+      <w:r>
+        <w:rPr>
+          <w:rFonts w:ascii="Times New Roman" w:hAnsi="Times New Roman" w:cs="Times New Roman"/>
+          <w:sz w:val="24"/>
+          <w:szCs w:val="24"/>
+          <w:lang w:val="en-GB"/>
+        </w:rPr>
+        <w:t xml:space="preserve"> the discriminator is updated. The generator also has a learning rate of 10</w:t>
       </w:r>
       <w:r>
         <w:rPr>
@@ -219,6 +270,20 @@
         </w:rPr>
         <w:t>Elliot’s next step with visualisation was to show the maximum outputs from an activation layer, as shown below.</w:t>
       </w:r>
+      <w:r>
+        <w:rPr>
+          <w:rFonts w:ascii="Times New Roman" w:hAnsi="Times New Roman" w:cs="Times New Roman"/>
+        </w:rPr>
+        <w:t xml:space="preserve"> The first layer outputs display how much each pixel in the input image contributes to that feature.  This is not the case with the second layer features and thus I propose a method whereby </w:t>
+      </w:r>
+      <w:r>
+        <w:rPr>
+          <w:rFonts w:ascii="Times New Roman" w:hAnsi="Times New Roman" w:cs="Times New Roman"/>
+        </w:rPr>
+        <w:t xml:space="preserve">the second layer features are displayed by how much each input pixel contributes.  </w:t>
+      </w:r>
+      <w:bookmarkStart w:id="0" w:name="_GoBack"/>
+      <w:bookmarkEnd w:id="0"/>
     </w:p>
     <w:p>
       <w:pPr>
@@ -227,6 +292,7 @@
       <w:r>
         <w:rPr>
           <w:rFonts w:ascii="Times New Roman" w:hAnsi="Times New Roman" w:cs="Times New Roman"/>
+          <w:noProof/>
         </w:rPr>
         <w:drawing>
           <wp:inline distT="0" distB="0" distL="0" distR="0" wp14:anchorId="394BE1CB" wp14:editId="2DA2A6BF">
@@ -294,14 +360,27 @@
       <w:r>
         <w:t xml:space="preserve">Figure </w:t>
       </w:r>
-      <w:fldSimple w:instr=" SEQ Figure \* ARABIC ">
-        <w:r>
-          <w:rPr>
-            <w:noProof/>
-          </w:rPr>
-          <w:t>1</w:t>
-        </w:r>
-      </w:fldSimple>
+      <w:r>
+        <w:fldChar w:fldCharType="begin"/>
+      </w:r>
+      <w:r>
+        <w:instrText xml:space="preserve"> SEQ Figure \* ARABIC </w:instrText>
+      </w:r>
+      <w:r>
+        <w:fldChar w:fldCharType="separate"/>
+      </w:r>
+      <w:r>
+        <w:rPr>
+          <w:noProof/>
+        </w:rPr>
+        <w:t>1</w:t>
+      </w:r>
+      <w:r>
+        <w:rPr>
+          <w:noProof/>
+        </w:rPr>
+        <w:fldChar w:fldCharType="end"/>
+      </w:r>
       <w:r>
         <w:t>: Activations from layer 1 shown for the character where they are maximal</w:t>
       </w:r>
@@ -378,14 +457,27 @@
                             <w:r>
                               <w:t xml:space="preserve">Figure </w:t>
                             </w:r>
-                            <w:fldSimple w:instr=" SEQ Figure \* ARABIC ">
-                              <w:r>
-                                <w:rPr>
-                                  <w:noProof/>
-                                </w:rPr>
-                                <w:t>2</w:t>
-                              </w:r>
-                            </w:fldSimple>
+                            <w:r>
+                              <w:fldChar w:fldCharType="begin"/>
+                            </w:r>
+                            <w:r>
+                              <w:instrText xml:space="preserve"> SEQ Figure \* ARABIC </w:instrText>
+                            </w:r>
+                            <w:r>
+                              <w:fldChar w:fldCharType="separate"/>
+                            </w:r>
+                            <w:r>
+                              <w:rPr>
+                                <w:noProof/>
+                              </w:rPr>
+                              <w:t>2</w:t>
+                            </w:r>
+                            <w:r>
+                              <w:rPr>
+                                <w:noProof/>
+                              </w:rPr>
+                              <w:fldChar w:fldCharType="end"/>
+                            </w:r>
                             <w:r>
                               <w:t>: Pipeline for GAN calligraphy conversion</w:t>
                             </w:r>
@@ -423,14 +515,27 @@
                       <w:r>
                         <w:t xml:space="preserve">Figure </w:t>
                       </w:r>
-                      <w:fldSimple w:instr=" SEQ Figure \* ARABIC ">
-                        <w:r>
-                          <w:rPr>
-                            <w:noProof/>
-                          </w:rPr>
-                          <w:t>2</w:t>
-                        </w:r>
-                      </w:fldSimple>
+                      <w:r>
+                        <w:fldChar w:fldCharType="begin"/>
+                      </w:r>
+                      <w:r>
+                        <w:instrText xml:space="preserve"> SEQ Figure \* ARABIC </w:instrText>
+                      </w:r>
+                      <w:r>
+                        <w:fldChar w:fldCharType="separate"/>
+                      </w:r>
+                      <w:r>
+                        <w:rPr>
+                          <w:noProof/>
+                        </w:rPr>
+                        <w:t>2</w:t>
+                      </w:r>
+                      <w:r>
+                        <w:rPr>
+                          <w:noProof/>
+                        </w:rPr>
+                        <w:fldChar w:fldCharType="end"/>
+                      </w:r>
                       <w:r>
                         <w:t>: Pipeline for GAN calligraphy conversion</w:t>
                       </w:r>
@@ -453,7 +558,21 @@
         <w:rPr>
           <w:rFonts w:ascii="Times New Roman" w:hAnsi="Times New Roman" w:cs="Times New Roman"/>
         </w:rPr>
-        <w:t xml:space="preserve"> (Baotu Spring poem)</w:t>
+        <w:t xml:space="preserve"> (</w:t>
+      </w:r>
+      <w:proofErr w:type="spellStart"/>
+      <w:r>
+        <w:rPr>
+          <w:rFonts w:ascii="Times New Roman" w:hAnsi="Times New Roman" w:cs="Times New Roman"/>
+        </w:rPr>
+        <w:t>Baotu</w:t>
+      </w:r>
+      <w:proofErr w:type="spellEnd"/>
+      <w:r>
+        <w:rPr>
+          <w:rFonts w:ascii="Times New Roman" w:hAnsi="Times New Roman" w:cs="Times New Roman"/>
+        </w:rPr>
+        <w:t xml:space="preserve"> Spring poem)</w:t>
       </w:r>
       <w:r>
         <w:rPr>
@@ -464,6 +583,7 @@
       <w:r>
         <w:rPr>
           <w:rFonts w:ascii="Times New Roman" w:hAnsi="Times New Roman" w:cs="Times New Roman"/>
+          <w:noProof/>
         </w:rPr>
         <mc:AlternateContent>
           <mc:Choice Requires="wpg">
@@ -1246,7 +1366,21 @@
         <w:rPr>
           <w:rFonts w:ascii="Times New Roman" w:hAnsi="Times New Roman" w:cs="Times New Roman"/>
         </w:rPr>
-        <w:t xml:space="preserve"> We would take a calligraphy character, add the ‘concept’ of handwriting to it, and make it handwriting-esque, after which point we decode it.</w:t>
+        <w:t xml:space="preserve"> We would take a calligraphy character, add the ‘concept’ of handwriting to it, and make it handwriting-</w:t>
+      </w:r>
+      <w:proofErr w:type="spellStart"/>
+      <w:r>
+        <w:rPr>
+          <w:rFonts w:ascii="Times New Roman" w:hAnsi="Times New Roman" w:cs="Times New Roman"/>
+        </w:rPr>
+        <w:t>esque</w:t>
+      </w:r>
+      <w:proofErr w:type="spellEnd"/>
+      <w:r>
+        <w:rPr>
+          <w:rFonts w:ascii="Times New Roman" w:hAnsi="Times New Roman" w:cs="Times New Roman"/>
+        </w:rPr>
+        <w:t>, after which point we decode it.</w:t>
       </w:r>
     </w:p>
     <w:p>
@@ -1265,7 +1399,21 @@
         <w:rPr>
           <w:rFonts w:ascii="Times New Roman" w:hAnsi="Times New Roman" w:cs="Times New Roman"/>
         </w:rPr>
-        <w:t xml:space="preserve"> suggested to us at the presentation that calligraphy carved on stone is much more akin to handwriting than calligraphy on paper. It would be very useful to compare these two forms of calligraphy, and see if our network can handle one better than the other.</w:t>
+        <w:t xml:space="preserve"> suggested to us at the presentation that calligraphy carved on stone is much more akin to handwriting than calligraphy on paper. It would be very useful to compare these two forms of </w:t>
+      </w:r>
+      <w:proofErr w:type="gramStart"/>
+      <w:r>
+        <w:rPr>
+          <w:rFonts w:ascii="Times New Roman" w:hAnsi="Times New Roman" w:cs="Times New Roman"/>
+        </w:rPr>
+        <w:t>calligraphy, and</w:t>
+      </w:r>
+      <w:proofErr w:type="gramEnd"/>
+      <w:r>
+        <w:rPr>
+          <w:rFonts w:ascii="Times New Roman" w:hAnsi="Times New Roman" w:cs="Times New Roman"/>
+        </w:rPr>
+        <w:t xml:space="preserve"> see if our network can handle one better than the other.</w:t>
       </w:r>
     </w:p>
     <w:p>
@@ -1278,7 +1426,21 @@
         <w:rPr>
           <w:rFonts w:ascii="Times New Roman" w:hAnsi="Times New Roman" w:cs="Times New Roman"/>
         </w:rPr>
-        <w:t>Presented to a group of PhD and PostDocs our findings so far, out experience with neural networks and we discussed our project and theirs and how we can use neural networks to achieve our aims.</w:t>
+        <w:t xml:space="preserve">Presented to a group of PhD and </w:t>
+      </w:r>
+      <w:proofErr w:type="spellStart"/>
+      <w:r>
+        <w:rPr>
+          <w:rFonts w:ascii="Times New Roman" w:hAnsi="Times New Roman" w:cs="Times New Roman"/>
+        </w:rPr>
+        <w:t>PostDocs</w:t>
+      </w:r>
+      <w:proofErr w:type="spellEnd"/>
+      <w:r>
+        <w:rPr>
+          <w:rFonts w:ascii="Times New Roman" w:hAnsi="Times New Roman" w:cs="Times New Roman"/>
+        </w:rPr>
+        <w:t xml:space="preserve"> our findings so far, out experience with neural networks and we discussed our project and theirs and how we can use neural networks to achieve our aims.</w:t>
       </w:r>
     </w:p>
     <w:p>
@@ -1351,15 +1513,33 @@
           <w:sz w:val="24"/>
           <w:lang w:val="en-GB"/>
         </w:rPr>
-        <w:t xml:space="preserve">Carry on working on visualising the feature maps of our neural network for 100 outputs </w:t>
-      </w:r>
-      <w:r>
-        <w:rPr>
-          <w:rFonts w:ascii="Times New Roman" w:hAnsi="Times New Roman" w:cs="Times New Roman"/>
-          <w:sz w:val="24"/>
-          <w:lang w:val="en-GB"/>
-        </w:rPr>
-        <w:t xml:space="preserve">.  </w:t>
+        <w:t xml:space="preserve">Carry on working on visualising the feature maps of our neural network for 100 </w:t>
+      </w:r>
+      <w:proofErr w:type="gramStart"/>
+      <w:r>
+        <w:rPr>
+          <w:rFonts w:ascii="Times New Roman" w:hAnsi="Times New Roman" w:cs="Times New Roman"/>
+          <w:sz w:val="24"/>
+          <w:lang w:val="en-GB"/>
+        </w:rPr>
+        <w:t xml:space="preserve">outputs </w:t>
+      </w:r>
+      <w:r>
+        <w:rPr>
+          <w:rFonts w:ascii="Times New Roman" w:hAnsi="Times New Roman" w:cs="Times New Roman"/>
+          <w:sz w:val="24"/>
+          <w:lang w:val="en-GB"/>
+        </w:rPr>
+        <w:t>.</w:t>
+      </w:r>
+      <w:proofErr w:type="gramEnd"/>
+      <w:r>
+        <w:rPr>
+          <w:rFonts w:ascii="Times New Roman" w:hAnsi="Times New Roman" w:cs="Times New Roman"/>
+          <w:sz w:val="24"/>
+          <w:lang w:val="en-GB"/>
+        </w:rPr>
+        <w:t xml:space="preserve">  </w:t>
       </w:r>
     </w:p>
     <w:p>
@@ -1431,7 +1611,25 @@
           <w:sz w:val="24"/>
           <w:lang w:val="en-GB"/>
         </w:rPr>
-        <w:t>. Figure out how to do ‘vector image addition’ using the GAN to turn calligraphy writing into handwriting-esque characters</w:t>
+        <w:t>. Figure out how to do ‘vector image addition’ using the GAN to turn calligraphy writing into handwriting-</w:t>
+      </w:r>
+      <w:proofErr w:type="spellStart"/>
+      <w:r>
+        <w:rPr>
+          <w:rFonts w:ascii="Times New Roman" w:hAnsi="Times New Roman" w:cs="Times New Roman"/>
+          <w:sz w:val="24"/>
+          <w:lang w:val="en-GB"/>
+        </w:rPr>
+        <w:t>esque</w:t>
+      </w:r>
+      <w:proofErr w:type="spellEnd"/>
+      <w:r>
+        <w:rPr>
+          <w:rFonts w:ascii="Times New Roman" w:hAnsi="Times New Roman" w:cs="Times New Roman"/>
+          <w:sz w:val="24"/>
+          <w:lang w:val="en-GB"/>
+        </w:rPr>
+        <w:t xml:space="preserve"> characters</w:t>
       </w:r>
     </w:p>
     <w:p>
@@ -1463,7 +1661,25 @@
           <w:sz w:val="24"/>
           <w:lang w:val="en-GB"/>
         </w:rPr>
-        <w:t>. Segment the entire Baotu Spring poem</w:t>
+        <w:t xml:space="preserve">. Segment the entire </w:t>
+      </w:r>
+      <w:proofErr w:type="spellStart"/>
+      <w:r>
+        <w:rPr>
+          <w:rFonts w:ascii="Times New Roman" w:hAnsi="Times New Roman" w:cs="Times New Roman"/>
+          <w:sz w:val="24"/>
+          <w:lang w:val="en-GB"/>
+        </w:rPr>
+        <w:t>Baotu</w:t>
+      </w:r>
+      <w:proofErr w:type="spellEnd"/>
+      <w:r>
+        <w:rPr>
+          <w:rFonts w:ascii="Times New Roman" w:hAnsi="Times New Roman" w:cs="Times New Roman"/>
+          <w:sz w:val="24"/>
+          <w:lang w:val="en-GB"/>
+        </w:rPr>
+        <w:t xml:space="preserve"> Spring poem</w:t>
       </w:r>
     </w:p>
     <w:p>
@@ -1503,8 +1719,18 @@
           <w:sz w:val="24"/>
           <w:lang w:val="en-GB"/>
         </w:rPr>
-        <w:t>Retrain the GAN using both train and test tfrecords</w:t>
-      </w:r>
+        <w:t xml:space="preserve">Retrain the GAN using both train and test </w:t>
+      </w:r>
+      <w:proofErr w:type="spellStart"/>
+      <w:r>
+        <w:rPr>
+          <w:rFonts w:ascii="Times New Roman" w:hAnsi="Times New Roman" w:cs="Times New Roman"/>
+          <w:sz w:val="24"/>
+          <w:lang w:val="en-GB"/>
+        </w:rPr>
+        <w:t>tfrecords</w:t>
+      </w:r>
+      <w:proofErr w:type="spellEnd"/>
       <w:r>
         <w:rPr>
           <w:rFonts w:ascii="Times New Roman" w:hAnsi="Times New Roman" w:cs="Times New Roman"/>
@@ -1513,8 +1739,6 @@
         </w:rPr>
         <w:t xml:space="preserve"> and all 4000 unique characters, as well as a slightly lower learning rate</w:t>
       </w:r>
-      <w:bookmarkStart w:id="0" w:name="_GoBack"/>
-      <w:bookmarkEnd w:id="0"/>
     </w:p>
     <w:sectPr>
       <w:headerReference w:type="default" r:id="rId15"/>
@@ -1578,8 +1802,17 @@
         <w:rFonts w:ascii="Times New Roman" w:hAnsi="Times New Roman" w:cs="Times New Roman"/>
         <w:lang w:val="en-GB"/>
       </w:rPr>
-      <w:t xml:space="preserve"> Strug</w:t>
+      <w:t xml:space="preserve"> </w:t>
     </w:r>
+    <w:proofErr w:type="spellStart"/>
+    <w:r>
+      <w:rPr>
+        <w:rFonts w:ascii="Times New Roman" w:hAnsi="Times New Roman" w:cs="Times New Roman"/>
+        <w:lang w:val="en-GB"/>
+      </w:rPr>
+      <w:t>Strug</w:t>
+    </w:r>
+    <w:proofErr w:type="spellEnd"/>
     <w:r>
       <w:rPr>
         <w:rFonts w:ascii="Times New Roman" w:hAnsi="Times New Roman" w:cs="Times New Roman"/>
@@ -2336,6 +2569,7 @@
   <w:style w:type="character" w:default="1" w:styleId="DefaultParagraphFont">
     <w:name w:val="Default Paragraph Font"/>
     <w:uiPriority w:val="1"/>
+    <w:semiHidden/>
     <w:unhideWhenUsed/>
   </w:style>
   <w:style w:type="table" w:default="1" w:styleId="TableNormal">
@@ -2719,7 +2953,7 @@
 </file>
 
 <file path=customXml/itemProps1.xml><?xml version="1.0" encoding="utf-8"?>
-<ds:datastoreItem xmlns:ds="http://schemas.openxmlformats.org/officeDocument/2006/customXml" ds:itemID="{35503D46-6DFC-4794-A889-AB439534C5BC}">
+<ds:datastoreItem xmlns:ds="http://schemas.openxmlformats.org/officeDocument/2006/customXml" ds:itemID="{E730F2E7-7052-41CA-A973-74E7EB6E9DA8}">
   <ds:schemaRefs>
     <ds:schemaRef ds:uri="http://schemas.openxmlformats.org/officeDocument/2006/bibliography"/>
   </ds:schemaRefs>

</xml_diff>